<commit_message>
'v0.2.5'. ks calls pc. CS init to hi.
</commit_message>
<xml_diff>
--- a/docs/info.docx
+++ b/docs/info.docx
@@ -164,6 +164,131 @@
     <w:p>
       <w:r>
         <w:t>Repeat as needed for each ADC.</w:t>
+      </w:r>
+    </w:p>
+    <w:p/>
+    <w:p>
+      <w:pPr>
+        <w:spacing w:after="0"/>
+      </w:pPr>
+      <w:proofErr w:type="spellStart"/>
+      <w:r>
+        <w:t>waveshare</w:t>
+      </w:r>
+      <w:proofErr w:type="spellEnd"/>
+      <w:r>
+        <w:t xml:space="preserve"> 2inch LCD Display Module, </w:t>
+      </w:r>
+    </w:p>
+    <w:p>
+      <w:pPr>
+        <w:spacing w:after="0"/>
+      </w:pPr>
+      <w:r>
+        <w:t xml:space="preserve">Compatible with Raspberry Pi/Pi zero/Arduino/Esp32, </w:t>
+      </w:r>
+    </w:p>
+    <w:p>
+      <w:pPr>
+        <w:spacing w:after="0"/>
+      </w:pPr>
+      <w:r>
+        <w:t xml:space="preserve">with ST7789 Driver, 262K Color, IPS Screen, </w:t>
+      </w:r>
+    </w:p>
+    <w:p>
+      <w:pPr>
+        <w:spacing w:after="0"/>
+      </w:pPr>
+      <w:r>
+        <w:t>240×320 Resolution, SPI Interface WITH Cable.</w:t>
+      </w:r>
+    </w:p>
+    <w:p>
+      <w:pPr>
+        <w:spacing w:after="0"/>
+      </w:pPr>
+      <w:r>
+        <w:t>Amazon $15 x 6 = 90 + 8 = 98  (tax, free ship)</w:t>
+      </w:r>
+    </w:p>
+    <w:p>
+      <w:pPr>
+        <w:spacing w:after="0"/>
+      </w:pPr>
+      <w:r>
+        <w:t>Ordered 1/27/25</w:t>
+      </w:r>
+    </w:p>
+    <w:p>
+      <w:pPr>
+        <w:spacing w:after="0"/>
+      </w:pPr>
+      <w:r>
+        <w:t>---------------------------------</w:t>
+      </w:r>
+    </w:p>
+    <w:p>
+      <w:pPr>
+        <w:spacing w:after="0"/>
+      </w:pPr>
+      <w:r>
+        <w:t xml:space="preserve">RPi (2G RAM), Heatsink, Tape, </w:t>
+      </w:r>
+      <w:proofErr w:type="spellStart"/>
+      <w:r>
+        <w:t>Pwr</w:t>
+      </w:r>
+      <w:proofErr w:type="spellEnd"/>
+      <w:r>
+        <w:t>-Sup</w:t>
+      </w:r>
+    </w:p>
+    <w:p>
+      <w:pPr>
+        <w:spacing w:after="0"/>
+      </w:pPr>
+      <w:proofErr w:type="spellStart"/>
+      <w:r>
+        <w:t>adafruit</w:t>
+      </w:r>
+      <w:proofErr w:type="spellEnd"/>
+      <w:r>
+        <w:t xml:space="preserve"> 56+16+5= 77 (</w:t>
+      </w:r>
+      <w:proofErr w:type="spellStart"/>
+      <w:r>
+        <w:t>ship,tax</w:t>
+      </w:r>
+      <w:proofErr w:type="spellEnd"/>
+      <w:r>
+        <w:t>)</w:t>
+      </w:r>
+    </w:p>
+    <w:p>
+      <w:pPr>
+        <w:spacing w:after="0"/>
+      </w:pPr>
+      <w:r>
+        <w:t>Ordered 1/27/25</w:t>
+      </w:r>
+    </w:p>
+    <w:p>
+      <w:pPr>
+        <w:spacing w:after="0"/>
+      </w:pPr>
+      <w:r>
+        <w:t>---------------------------------</w:t>
+      </w:r>
+    </w:p>
+    <w:p>
+      <w:pPr>
+        <w:spacing w:after="0"/>
+      </w:pPr>
+    </w:p>
+    <w:p>
+      <w:r>
+        <w:t>98+77 = $175</w:t>
       </w:r>
     </w:p>
     <w:p/>
@@ -901,6 +1026,7 @@
   <w:style w:type="character" w:default="1" w:styleId="DefaultParagraphFont">
     <w:name w:val="Default Paragraph Font"/>
     <w:uiPriority w:val="1"/>
+    <w:semiHidden/>
     <w:unhideWhenUsed/>
   </w:style>
   <w:style w:type="table" w:default="1" w:styleId="TableNormal">

</xml_diff>

<commit_message>
'v0.3.1'. Add rcd cmd. Rework test1 and test2.
</commit_message>
<xml_diff>
--- a/docs/info.docx
+++ b/docs/info.docx
@@ -5,14 +5,11 @@
     <w:p/>
     <w:p>
       <w:r>
-        <w:rPr>
-          <w:noProof/>
-        </w:rPr>
         <w:drawing>
-          <wp:inline distT="0" distB="0" distL="0" distR="0" wp14:anchorId="7C287D99" wp14:editId="32E704F4">
-            <wp:extent cx="5878287" cy="6139543"/>
-            <wp:effectExtent l="0" t="0" r="8255" b="0"/>
-            <wp:docPr id="661053655" name="Picture 2" descr="A diagram of a computer&#10;&#10;Description automatically generated"/>
+          <wp:inline distT="0" distB="0" distL="0" distR="0" wp14:anchorId="307F296F" wp14:editId="311C336A">
+            <wp:extent cx="6460697" cy="6791325"/>
+            <wp:effectExtent l="0" t="0" r="0" b="0"/>
+            <wp:docPr id="1021626449" name="Picture 1" descr="A computer screen shot of a circuit board&#10;&#10;AI-generated content may be incorrect."/>
             <wp:cNvGraphicFramePr>
               <a:graphicFrameLocks xmlns:a="http://schemas.openxmlformats.org/drawingml/2006/main" noChangeAspect="1"/>
             </wp:cNvGraphicFramePr>
@@ -20,36 +17,23 @@
               <a:graphicData uri="http://schemas.openxmlformats.org/drawingml/2006/picture">
                 <pic:pic xmlns:pic="http://schemas.openxmlformats.org/drawingml/2006/picture">
                   <pic:nvPicPr>
-                    <pic:cNvPr id="661053655" name="Picture 2" descr="A diagram of a computer&#10;&#10;Description automatically generated"/>
-                    <pic:cNvPicPr>
-                      <a:picLocks noChangeAspect="1" noChangeArrowheads="1"/>
-                    </pic:cNvPicPr>
+                    <pic:cNvPr id="1021626449" name="Picture 1" descr="A computer screen shot of a circuit board&#10;&#10;AI-generated content may be incorrect."/>
+                    <pic:cNvPicPr/>
                   </pic:nvPicPr>
                   <pic:blipFill>
-                    <a:blip r:embed="rId5">
-                      <a:extLst>
-                        <a:ext uri="{28A0092B-C50C-407E-A947-70E740481C1C}">
-                          <a14:useLocalDpi xmlns:a14="http://schemas.microsoft.com/office/drawing/2010/main" val="0"/>
-                        </a:ext>
-                      </a:extLst>
-                    </a:blip>
-                    <a:srcRect/>
+                    <a:blip r:embed="rId5"/>
                     <a:stretch>
                       <a:fillRect/>
                     </a:stretch>
                   </pic:blipFill>
-                  <pic:spPr bwMode="auto">
+                  <pic:spPr>
                     <a:xfrm>
                       <a:off x="0" y="0"/>
-                      <a:ext cx="5894470" cy="6156445"/>
+                      <a:ext cx="6470565" cy="6801698"/>
                     </a:xfrm>
                     <a:prstGeom prst="rect">
                       <a:avLst/>
                     </a:prstGeom>
-                    <a:noFill/>
-                    <a:ln>
-                      <a:noFill/>
-                    </a:ln>
                   </pic:spPr>
                 </pic:pic>
               </a:graphicData>
@@ -294,7 +278,7 @@
     <w:p/>
     <w:sectPr>
       <w:pgSz w:w="12240" w:h="15840"/>
-      <w:pgMar w:top="1440" w:right="1440" w:bottom="1440" w:left="1440" w:header="720" w:footer="720" w:gutter="0"/>
+      <w:pgMar w:top="1440" w:right="1008" w:bottom="1008" w:left="1008" w:header="720" w:footer="720" w:gutter="0"/>
       <w:cols w:space="720"/>
       <w:docGrid w:linePitch="360"/>
     </w:sectPr>

</xml_diff>

<commit_message>
'v0.3.5'. Update docs with queue diagram.
</commit_message>
<xml_diff>
--- a/docs/info.docx
+++ b/docs/info.docx
@@ -6,10 +6,10 @@
     <w:p>
       <w:r>
         <w:drawing>
-          <wp:inline distT="0" distB="0" distL="0" distR="0" wp14:anchorId="307F296F" wp14:editId="311C336A">
-            <wp:extent cx="6460697" cy="6791325"/>
-            <wp:effectExtent l="0" t="0" r="0" b="0"/>
-            <wp:docPr id="1021626449" name="Picture 1" descr="A computer screen shot of a circuit board&#10;&#10;AI-generated content may be incorrect."/>
+          <wp:inline distT="0" distB="0" distL="0" distR="0" wp14:anchorId="7113E451" wp14:editId="7C1219D6">
+            <wp:extent cx="6492240" cy="6804025"/>
+            <wp:effectExtent l="0" t="0" r="3810" b="0"/>
+            <wp:docPr id="860323262" name="Picture 1" descr="A computer screen shot of a display board&#10;&#10;AI-generated content may be incorrect."/>
             <wp:cNvGraphicFramePr>
               <a:graphicFrameLocks xmlns:a="http://schemas.openxmlformats.org/drawingml/2006/main" noChangeAspect="1"/>
             </wp:cNvGraphicFramePr>
@@ -17,7 +17,7 @@
               <a:graphicData uri="http://schemas.openxmlformats.org/drawingml/2006/picture">
                 <pic:pic xmlns:pic="http://schemas.openxmlformats.org/drawingml/2006/picture">
                   <pic:nvPicPr>
-                    <pic:cNvPr id="1021626449" name="Picture 1" descr="A computer screen shot of a circuit board&#10;&#10;AI-generated content may be incorrect."/>
+                    <pic:cNvPr id="860323262" name="Picture 1" descr="A computer screen shot of a display board&#10;&#10;AI-generated content may be incorrect."/>
                     <pic:cNvPicPr/>
                   </pic:nvPicPr>
                   <pic:blipFill>
@@ -29,7 +29,7 @@
                   <pic:spPr>
                     <a:xfrm>
                       <a:off x="0" y="0"/>
-                      <a:ext cx="6470565" cy="6801698"/>
+                      <a:ext cx="6492240" cy="6804025"/>
                     </a:xfrm>
                     <a:prstGeom prst="rect">
                       <a:avLst/>
@@ -48,6 +48,53 @@
         <w:br w:type="page"/>
       </w:r>
     </w:p>
+    <w:p/>
+    <w:p>
+      <w:r>
+        <w:drawing>
+          <wp:inline distT="0" distB="0" distL="0" distR="0" wp14:anchorId="7FC81D12" wp14:editId="071188CE">
+            <wp:extent cx="6492240" cy="7223125"/>
+            <wp:effectExtent l="0" t="0" r="3810" b="0"/>
+            <wp:docPr id="876065730" name="Picture 1" descr="A diagram of a computer&#10;&#10;AI-generated content may be incorrect."/>
+            <wp:cNvGraphicFramePr>
+              <a:graphicFrameLocks xmlns:a="http://schemas.openxmlformats.org/drawingml/2006/main" noChangeAspect="1"/>
+            </wp:cNvGraphicFramePr>
+            <a:graphic xmlns:a="http://schemas.openxmlformats.org/drawingml/2006/main">
+              <a:graphicData uri="http://schemas.openxmlformats.org/drawingml/2006/picture">
+                <pic:pic xmlns:pic="http://schemas.openxmlformats.org/drawingml/2006/picture">
+                  <pic:nvPicPr>
+                    <pic:cNvPr id="876065730" name="Picture 1" descr="A diagram of a computer&#10;&#10;AI-generated content may be incorrect."/>
+                    <pic:cNvPicPr/>
+                  </pic:nvPicPr>
+                  <pic:blipFill>
+                    <a:blip r:embed="rId6"/>
+                    <a:stretch>
+                      <a:fillRect/>
+                    </a:stretch>
+                  </pic:blipFill>
+                  <pic:spPr>
+                    <a:xfrm>
+                      <a:off x="0" y="0"/>
+                      <a:ext cx="6492240" cy="7223125"/>
+                    </a:xfrm>
+                    <a:prstGeom prst="rect">
+                      <a:avLst/>
+                    </a:prstGeom>
+                  </pic:spPr>
+                </pic:pic>
+              </a:graphicData>
+            </a:graphic>
+          </wp:inline>
+        </w:drawing>
+      </w:r>
+    </w:p>
+    <w:p/>
+    <w:p>
+      <w:r>
+        <w:br w:type="page"/>
+      </w:r>
+    </w:p>
+    <w:p/>
     <w:p/>
     <w:p>
       <w:r>

</xml_diff>